<commit_message>
document && fix bugs
</commit_message>
<xml_diff>
--- a/docs/Dokument projektowy.docx
+++ b/docs/Dokument projektowy.docx
@@ -76,7 +76,7 @@
         </w:rPr>
         <w:fldChar w:fldCharType="separate"/>
       </w:r>
-      <w:hyperlink w:anchor="_Toc74665137" w:history="1">
+      <w:hyperlink w:anchor="_Toc74667637" w:history="1">
         <w:r>
           <w:rPr>
             <w:rStyle w:val="Hipercze"/>
@@ -121,7 +121,7 @@
             <w:noProof/>
             <w:webHidden/>
           </w:rPr>
-          <w:instrText xml:space="preserve"> PAGEREF _Toc74665137 \h </w:instrText>
+          <w:instrText xml:space="preserve"> PAGEREF _Toc74667637 \h </w:instrText>
         </w:r>
         <w:r>
           <w:rPr>
@@ -166,7 +166,7 @@
           <w:lang w:eastAsia="pl-PL"/>
         </w:rPr>
       </w:pPr>
-      <w:hyperlink w:anchor="_Toc74665138" w:history="1">
+      <w:hyperlink w:anchor="_Toc74667638" w:history="1">
         <w:r>
           <w:rPr>
             <w:rStyle w:val="Hipercze"/>
@@ -211,7 +211,7 @@
             <w:noProof/>
             <w:webHidden/>
           </w:rPr>
-          <w:instrText xml:space="preserve"> PAGEREF _Toc74665138 \h </w:instrText>
+          <w:instrText xml:space="preserve"> PAGEREF _Toc74667638 \h </w:instrText>
         </w:r>
         <w:r>
           <w:rPr>
@@ -256,7 +256,7 @@
           <w:lang w:eastAsia="pl-PL"/>
         </w:rPr>
       </w:pPr>
-      <w:hyperlink w:anchor="_Toc74665139" w:history="1">
+      <w:hyperlink w:anchor="_Toc74667639" w:history="1">
         <w:r>
           <w:rPr>
             <w:rStyle w:val="Hipercze"/>
@@ -301,7 +301,7 @@
             <w:noProof/>
             <w:webHidden/>
           </w:rPr>
-          <w:instrText xml:space="preserve"> PAGEREF _Toc74665139 \h </w:instrText>
+          <w:instrText xml:space="preserve"> PAGEREF _Toc74667639 \h </w:instrText>
         </w:r>
         <w:r>
           <w:rPr>
@@ -346,7 +346,7 @@
           <w:lang w:eastAsia="pl-PL"/>
         </w:rPr>
       </w:pPr>
-      <w:hyperlink w:anchor="_Toc74665140" w:history="1">
+      <w:hyperlink w:anchor="_Toc74667640" w:history="1">
         <w:r>
           <w:rPr>
             <w:rStyle w:val="Hipercze"/>
@@ -391,7 +391,7 @@
             <w:noProof/>
             <w:webHidden/>
           </w:rPr>
-          <w:instrText xml:space="preserve"> PAGEREF _Toc74665140 \h </w:instrText>
+          <w:instrText xml:space="preserve"> PAGEREF _Toc74667640 \h </w:instrText>
         </w:r>
         <w:r>
           <w:rPr>
@@ -436,7 +436,7 @@
           <w:lang w:eastAsia="pl-PL"/>
         </w:rPr>
       </w:pPr>
-      <w:hyperlink w:anchor="_Toc74665141" w:history="1">
+      <w:hyperlink w:anchor="_Toc74667641" w:history="1">
         <w:r>
           <w:rPr>
             <w:rStyle w:val="Hipercze"/>
@@ -481,7 +481,7 @@
             <w:noProof/>
             <w:webHidden/>
           </w:rPr>
-          <w:instrText xml:space="preserve"> PAGEREF _Toc74665141 \h </w:instrText>
+          <w:instrText xml:space="preserve"> PAGEREF _Toc74667641 \h </w:instrText>
         </w:r>
         <w:r>
           <w:rPr>
@@ -526,7 +526,7 @@
           <w:lang w:eastAsia="pl-PL"/>
         </w:rPr>
       </w:pPr>
-      <w:hyperlink w:anchor="_Toc74665142" w:history="1">
+      <w:hyperlink w:anchor="_Toc74667642" w:history="1">
         <w:r>
           <w:rPr>
             <w:rStyle w:val="Hipercze"/>
@@ -571,7 +571,7 @@
             <w:noProof/>
             <w:webHidden/>
           </w:rPr>
-          <w:instrText xml:space="preserve"> PAGEREF _Toc74665142 \h </w:instrText>
+          <w:instrText xml:space="preserve"> PAGEREF _Toc74667642 \h </w:instrText>
         </w:r>
         <w:r>
           <w:rPr>
@@ -591,7 +591,7 @@
             <w:noProof/>
             <w:webHidden/>
           </w:rPr>
-          <w:t>3</w:t>
+          <w:t>4</w:t>
         </w:r>
         <w:r>
           <w:rPr>
@@ -616,7 +616,7 @@
           <w:lang w:eastAsia="pl-PL"/>
         </w:rPr>
       </w:pPr>
-      <w:hyperlink w:anchor="_Toc74665143" w:history="1">
+      <w:hyperlink w:anchor="_Toc74667643" w:history="1">
         <w:r>
           <w:rPr>
             <w:rStyle w:val="Hipercze"/>
@@ -661,97 +661,7 @@
             <w:noProof/>
             <w:webHidden/>
           </w:rPr>
-          <w:instrText xml:space="preserve"> PAGEREF _Toc74665143 \h </w:instrText>
-        </w:r>
-        <w:r>
-          <w:rPr>
-            <w:noProof/>
-            <w:webHidden/>
-          </w:rPr>
-        </w:r>
-        <w:r>
-          <w:rPr>
-            <w:noProof/>
-            <w:webHidden/>
-          </w:rPr>
-          <w:fldChar w:fldCharType="separate"/>
-        </w:r>
-        <w:r>
-          <w:rPr>
-            <w:noProof/>
-            <w:webHidden/>
-          </w:rPr>
-          <w:t>4</w:t>
-        </w:r>
-        <w:r>
-          <w:rPr>
-            <w:noProof/>
-            <w:webHidden/>
-          </w:rPr>
-          <w:fldChar w:fldCharType="end"/>
-        </w:r>
-      </w:hyperlink>
-    </w:p>
-    <w:p>
-      <w:pPr>
-        <w:pStyle w:val="Spistreci1"/>
-        <w:tabs>
-          <w:tab w:val="left" w:pos="440"/>
-          <w:tab w:val="right" w:leader="dot" w:pos="9062"/>
-        </w:tabs>
-        <w:rPr>
-          <w:rFonts w:asciiTheme="minorHAnsi" w:eastAsiaTheme="minorEastAsia" w:hAnsiTheme="minorHAnsi"/>
-          <w:noProof/>
-          <w:sz w:val="22"/>
-          <w:lang w:eastAsia="pl-PL"/>
-        </w:rPr>
-      </w:pPr>
-      <w:hyperlink w:anchor="_Toc74665144" w:history="1">
-        <w:r>
-          <w:rPr>
-            <w:rStyle w:val="Hipercze"/>
-            <w:rFonts w:cs="Times New Roman"/>
-            <w:noProof/>
-          </w:rPr>
-          <w:t>8.</w:t>
-        </w:r>
-        <w:r>
-          <w:rPr>
-            <w:rFonts w:asciiTheme="minorHAnsi" w:eastAsiaTheme="minorEastAsia" w:hAnsiTheme="minorHAnsi"/>
-            <w:noProof/>
-            <w:sz w:val="22"/>
-            <w:lang w:eastAsia="pl-PL"/>
-          </w:rPr>
-          <w:tab/>
-        </w:r>
-        <w:r>
-          <w:rPr>
-            <w:rStyle w:val="Hipercze"/>
-            <w:rFonts w:cs="Times New Roman"/>
-            <w:noProof/>
-          </w:rPr>
-          <w:t>Komunikacja serwer - klient (diagram)</w:t>
-        </w:r>
-        <w:r>
-          <w:rPr>
-            <w:noProof/>
-            <w:webHidden/>
-          </w:rPr>
-          <w:tab/>
-        </w:r>
-        <w:r>
-          <w:rPr>
-            <w:noProof/>
-            <w:webHidden/>
-          </w:rPr>
-          <w:fldChar w:fldCharType="begin"/>
-        </w:r>
-        <w:r>
-          <w:rPr>
-            <w:noProof/>
-            <w:webHidden/>
-          </w:rPr>
-          <w:instrText xml:space="preserve"> PAGEREF _Toc74665144 \h </w:instrText>
+          <w:instrText xml:space="preserve"> PAGEREF _Toc74667643 \h </w:instrText>
         </w:r>
         <w:r>
           <w:rPr>
@@ -796,7 +706,97 @@
           <w:lang w:eastAsia="pl-PL"/>
         </w:rPr>
       </w:pPr>
-      <w:hyperlink w:anchor="_Toc74665145" w:history="1">
+      <w:hyperlink w:anchor="_Toc74667644" w:history="1">
+        <w:r>
+          <w:rPr>
+            <w:rStyle w:val="Hipercze"/>
+            <w:rFonts w:cs="Times New Roman"/>
+            <w:noProof/>
+          </w:rPr>
+          <w:t>8.</w:t>
+        </w:r>
+        <w:r>
+          <w:rPr>
+            <w:rFonts w:asciiTheme="minorHAnsi" w:eastAsiaTheme="minorEastAsia" w:hAnsiTheme="minorHAnsi"/>
+            <w:noProof/>
+            <w:sz w:val="22"/>
+            <w:lang w:eastAsia="pl-PL"/>
+          </w:rPr>
+          <w:tab/>
+        </w:r>
+        <w:r>
+          <w:rPr>
+            <w:rStyle w:val="Hipercze"/>
+            <w:rFonts w:cs="Times New Roman"/>
+            <w:noProof/>
+          </w:rPr>
+          <w:t>Komunikacja serwer – klient (diagram)</w:t>
+        </w:r>
+        <w:r>
+          <w:rPr>
+            <w:noProof/>
+            <w:webHidden/>
+          </w:rPr>
+          <w:tab/>
+        </w:r>
+        <w:r>
+          <w:rPr>
+            <w:noProof/>
+            <w:webHidden/>
+          </w:rPr>
+          <w:fldChar w:fldCharType="begin"/>
+        </w:r>
+        <w:r>
+          <w:rPr>
+            <w:noProof/>
+            <w:webHidden/>
+          </w:rPr>
+          <w:instrText xml:space="preserve"> PAGEREF _Toc74667644 \h </w:instrText>
+        </w:r>
+        <w:r>
+          <w:rPr>
+            <w:noProof/>
+            <w:webHidden/>
+          </w:rPr>
+        </w:r>
+        <w:r>
+          <w:rPr>
+            <w:noProof/>
+            <w:webHidden/>
+          </w:rPr>
+          <w:fldChar w:fldCharType="separate"/>
+        </w:r>
+        <w:r>
+          <w:rPr>
+            <w:noProof/>
+            <w:webHidden/>
+          </w:rPr>
+          <w:t>6</w:t>
+        </w:r>
+        <w:r>
+          <w:rPr>
+            <w:noProof/>
+            <w:webHidden/>
+          </w:rPr>
+          <w:fldChar w:fldCharType="end"/>
+        </w:r>
+      </w:hyperlink>
+    </w:p>
+    <w:p>
+      <w:pPr>
+        <w:pStyle w:val="Spistreci1"/>
+        <w:tabs>
+          <w:tab w:val="left" w:pos="440"/>
+          <w:tab w:val="right" w:leader="dot" w:pos="9062"/>
+        </w:tabs>
+        <w:rPr>
+          <w:rFonts w:asciiTheme="minorHAnsi" w:eastAsiaTheme="minorEastAsia" w:hAnsiTheme="minorHAnsi"/>
+          <w:noProof/>
+          <w:sz w:val="22"/>
+          <w:lang w:eastAsia="pl-PL"/>
+        </w:rPr>
+      </w:pPr>
+      <w:hyperlink w:anchor="_Toc74667645" w:history="1">
         <w:r>
           <w:rPr>
             <w:rStyle w:val="Hipercze"/>
@@ -841,97 +841,7 @@
             <w:noProof/>
             <w:webHidden/>
           </w:rPr>
-          <w:instrText xml:space="preserve"> PAGEREF _Toc74665145 \h </w:instrText>
-        </w:r>
-        <w:r>
-          <w:rPr>
-            <w:noProof/>
-            <w:webHidden/>
-          </w:rPr>
-        </w:r>
-        <w:r>
-          <w:rPr>
-            <w:noProof/>
-            <w:webHidden/>
-          </w:rPr>
-          <w:fldChar w:fldCharType="separate"/>
-        </w:r>
-        <w:r>
-          <w:rPr>
-            <w:noProof/>
-            <w:webHidden/>
-          </w:rPr>
-          <w:t>5</w:t>
-        </w:r>
-        <w:r>
-          <w:rPr>
-            <w:noProof/>
-            <w:webHidden/>
-          </w:rPr>
-          <w:fldChar w:fldCharType="end"/>
-        </w:r>
-      </w:hyperlink>
-    </w:p>
-    <w:p>
-      <w:pPr>
-        <w:pStyle w:val="Spistreci1"/>
-        <w:tabs>
-          <w:tab w:val="left" w:pos="660"/>
-          <w:tab w:val="right" w:leader="dot" w:pos="9062"/>
-        </w:tabs>
-        <w:rPr>
-          <w:rFonts w:asciiTheme="minorHAnsi" w:eastAsiaTheme="minorEastAsia" w:hAnsiTheme="minorHAnsi"/>
-          <w:noProof/>
-          <w:sz w:val="22"/>
-          <w:lang w:eastAsia="pl-PL"/>
-        </w:rPr>
-      </w:pPr>
-      <w:hyperlink w:anchor="_Toc74665146" w:history="1">
-        <w:r>
-          <w:rPr>
-            <w:rStyle w:val="Hipercze"/>
-            <w:rFonts w:cs="Times New Roman"/>
-            <w:noProof/>
-          </w:rPr>
-          <w:t>10.</w:t>
-        </w:r>
-        <w:r>
-          <w:rPr>
-            <w:rFonts w:asciiTheme="minorHAnsi" w:eastAsiaTheme="minorEastAsia" w:hAnsiTheme="minorHAnsi"/>
-            <w:noProof/>
-            <w:sz w:val="22"/>
-            <w:lang w:eastAsia="pl-PL"/>
-          </w:rPr>
-          <w:tab/>
-        </w:r>
-        <w:r>
-          <w:rPr>
-            <w:rStyle w:val="Hipercze"/>
-            <w:rFonts w:cs="Times New Roman"/>
-            <w:noProof/>
-          </w:rPr>
-          <w:t>Schemat blokowy aplikacji</w:t>
-        </w:r>
-        <w:r>
-          <w:rPr>
-            <w:noProof/>
-            <w:webHidden/>
-          </w:rPr>
-          <w:tab/>
-        </w:r>
-        <w:r>
-          <w:rPr>
-            <w:noProof/>
-            <w:webHidden/>
-          </w:rPr>
-          <w:fldChar w:fldCharType="begin"/>
-        </w:r>
-        <w:r>
-          <w:rPr>
-            <w:noProof/>
-            <w:webHidden/>
-          </w:rPr>
-          <w:instrText xml:space="preserve"> PAGEREF _Toc74665146 \h </w:instrText>
+          <w:instrText xml:space="preserve"> PAGEREF _Toc74667645 \h </w:instrText>
         </w:r>
         <w:r>
           <w:rPr>
@@ -976,14 +886,14 @@
           <w:lang w:eastAsia="pl-PL"/>
         </w:rPr>
       </w:pPr>
-      <w:hyperlink w:anchor="_Toc74665147" w:history="1">
+      <w:hyperlink w:anchor="_Toc74667646" w:history="1">
         <w:r>
           <w:rPr>
             <w:rStyle w:val="Hipercze"/>
             <w:rFonts w:cs="Times New Roman"/>
             <w:noProof/>
           </w:rPr>
-          <w:t>11.</w:t>
+          <w:t>10.</w:t>
         </w:r>
         <w:r>
           <w:rPr>
@@ -992,7 +902,7 @@
             <w:sz w:val="22"/>
             <w:lang w:eastAsia="pl-PL"/>
           </w:rPr>
-          <w:tab/>
+          <w:t xml:space="preserve">   </w:t>
         </w:r>
         <w:r>
           <w:rPr>
@@ -1000,7 +910,7 @@
             <w:rFonts w:cs="Times New Roman"/>
             <w:noProof/>
           </w:rPr>
-          <w:t>Pliki aplikacji</w:t>
+          <w:t>Schemat blokowy aplikacji</w:t>
         </w:r>
         <w:r>
           <w:rPr>
@@ -1021,7 +931,7 @@
             <w:noProof/>
             <w:webHidden/>
           </w:rPr>
-          <w:instrText xml:space="preserve"> PAGEREF _Toc74665147 \h </w:instrText>
+          <w:instrText xml:space="preserve"> PAGEREF _Toc74667646 \h </w:instrText>
         </w:r>
         <w:r>
           <w:rPr>
@@ -1066,14 +976,14 @@
           <w:lang w:eastAsia="pl-PL"/>
         </w:rPr>
       </w:pPr>
-      <w:hyperlink w:anchor="_Toc74665148" w:history="1">
+      <w:hyperlink w:anchor="_Toc74667647" w:history="1">
         <w:r>
           <w:rPr>
             <w:rStyle w:val="Hipercze"/>
             <w:rFonts w:cs="Times New Roman"/>
             <w:noProof/>
           </w:rPr>
-          <w:t>12.</w:t>
+          <w:t>11.</w:t>
         </w:r>
         <w:r>
           <w:rPr>
@@ -1082,7 +992,7 @@
             <w:sz w:val="22"/>
             <w:lang w:eastAsia="pl-PL"/>
           </w:rPr>
-          <w:tab/>
+          <w:t xml:space="preserve">   </w:t>
         </w:r>
         <w:r>
           <w:rPr>
@@ -1090,7 +1000,7 @@
             <w:rFonts w:cs="Times New Roman"/>
             <w:noProof/>
           </w:rPr>
-          <w:t>Struktura plików</w:t>
+          <w:t>Pliki aplikacji</w:t>
         </w:r>
         <w:r>
           <w:rPr>
@@ -1111,7 +1021,7 @@
             <w:noProof/>
             <w:webHidden/>
           </w:rPr>
-          <w:instrText xml:space="preserve"> PAGEREF _Toc74665148 \h </w:instrText>
+          <w:instrText xml:space="preserve"> PAGEREF _Toc74667647 \h </w:instrText>
         </w:r>
         <w:r>
           <w:rPr>
@@ -1144,6 +1054,95 @@
     </w:p>
     <w:p>
       <w:pPr>
+        <w:pStyle w:val="Spistreci1"/>
+        <w:tabs>
+          <w:tab w:val="left" w:pos="660"/>
+          <w:tab w:val="right" w:leader="dot" w:pos="9062"/>
+        </w:tabs>
+        <w:rPr>
+          <w:rFonts w:asciiTheme="minorHAnsi" w:eastAsiaTheme="minorEastAsia" w:hAnsiTheme="minorHAnsi"/>
+          <w:noProof/>
+          <w:sz w:val="22"/>
+          <w:lang w:eastAsia="pl-PL"/>
+        </w:rPr>
+      </w:pPr>
+      <w:hyperlink w:anchor="_Toc74667648" w:history="1">
+        <w:r>
+          <w:rPr>
+            <w:rStyle w:val="Hipercze"/>
+            <w:rFonts w:cs="Times New Roman"/>
+            <w:noProof/>
+          </w:rPr>
+          <w:t>12.</w:t>
+        </w:r>
+        <w:r>
+          <w:rPr>
+            <w:rStyle w:val="Hipercze"/>
+            <w:rFonts w:cs="Times New Roman"/>
+            <w:noProof/>
+          </w:rPr>
+          <w:t xml:space="preserve">   </w:t>
+        </w:r>
+        <w:r>
+          <w:rPr>
+            <w:rStyle w:val="Hipercze"/>
+            <w:rFonts w:cs="Times New Roman"/>
+            <w:noProof/>
+          </w:rPr>
+          <w:t>Struktura plików</w:t>
+        </w:r>
+        <w:r>
+          <w:rPr>
+            <w:noProof/>
+            <w:webHidden/>
+          </w:rPr>
+          <w:tab/>
+        </w:r>
+        <w:r>
+          <w:rPr>
+            <w:noProof/>
+            <w:webHidden/>
+          </w:rPr>
+          <w:fldChar w:fldCharType="begin"/>
+        </w:r>
+        <w:r>
+          <w:rPr>
+            <w:noProof/>
+            <w:webHidden/>
+          </w:rPr>
+          <w:instrText xml:space="preserve"> PAGEREF _Toc74667648 \h </w:instrText>
+        </w:r>
+        <w:r>
+          <w:rPr>
+            <w:noProof/>
+            <w:webHidden/>
+          </w:rPr>
+        </w:r>
+        <w:r>
+          <w:rPr>
+            <w:noProof/>
+            <w:webHidden/>
+          </w:rPr>
+          <w:fldChar w:fldCharType="separate"/>
+        </w:r>
+        <w:r>
+          <w:rPr>
+            <w:noProof/>
+            <w:webHidden/>
+          </w:rPr>
+          <w:t>9</w:t>
+        </w:r>
+        <w:r>
+          <w:rPr>
+            <w:noProof/>
+            <w:webHidden/>
+          </w:rPr>
+          <w:fldChar w:fldCharType="end"/>
+        </w:r>
+      </w:hyperlink>
+    </w:p>
+    <w:p>
+      <w:pPr>
         <w:rPr>
           <w:rFonts w:ascii="Times New Roman" w:hAnsi="Times New Roman" w:cs="Times New Roman"/>
         </w:rPr>
@@ -1154,13 +1153,6 @@
         </w:rPr>
         <w:fldChar w:fldCharType="end"/>
       </w:r>
-    </w:p>
-    <w:p>
-      <w:pPr>
-        <w:rPr>
-          <w:rFonts w:ascii="Times New Roman" w:hAnsi="Times New Roman" w:cs="Times New Roman"/>
-        </w:rPr>
-      </w:pPr>
     </w:p>
     <w:p>
       <w:pPr>
@@ -1281,12 +1273,13 @@
           <w:color w:val="auto"/>
         </w:rPr>
       </w:pPr>
-      <w:bookmarkStart w:id="0" w:name="_Toc74665137"/>
+      <w:bookmarkStart w:id="0" w:name="_Toc74667637"/>
       <w:r>
         <w:rPr>
           <w:rFonts w:ascii="Times New Roman" w:hAnsi="Times New Roman" w:cs="Times New Roman"/>
           <w:color w:val="auto"/>
         </w:rPr>
+        <w:lastRenderedPageBreak/>
         <w:t>Ogólny opis projektu</w:t>
       </w:r>
       <w:bookmarkEnd w:id="0"/>
@@ -1349,7 +1342,7 @@
           <w:color w:val="auto"/>
         </w:rPr>
       </w:pPr>
-      <w:bookmarkStart w:id="1" w:name="_Toc74665138"/>
+      <w:bookmarkStart w:id="1" w:name="_Toc74667638"/>
       <w:r>
         <w:rPr>
           <w:rFonts w:ascii="Times New Roman" w:hAnsi="Times New Roman" w:cs="Times New Roman"/>
@@ -1499,7 +1492,7 @@
           <w:color w:val="auto"/>
         </w:rPr>
       </w:pPr>
-      <w:bookmarkStart w:id="2" w:name="_Toc74665139"/>
+      <w:bookmarkStart w:id="2" w:name="_Toc74667639"/>
       <w:r>
         <w:rPr>
           <w:rFonts w:ascii="Times New Roman" w:hAnsi="Times New Roman" w:cs="Times New Roman"/>
@@ -1534,15 +1527,10 @@
     <w:p>
       <w:pPr>
         <w:pStyle w:val="Listing"/>
-        <w:ind w:left="720"/>
-      </w:pPr>
-      <w:proofErr w:type="spellStart"/>
-      <w:r>
-        <w:t>python</w:t>
-      </w:r>
-      <w:proofErr w:type="spellEnd"/>
-      <w:r>
-        <w:t xml:space="preserve"> server.py</w:t>
+        <w:ind w:left="720" w:firstLine="188"/>
+      </w:pPr>
+      <w:r>
+        <w:t>python server.py</w:t>
       </w:r>
     </w:p>
     <w:p>
@@ -1580,15 +1568,10 @@
     <w:p>
       <w:pPr>
         <w:pStyle w:val="Listing"/>
-        <w:ind w:left="720"/>
-      </w:pPr>
-      <w:proofErr w:type="spellStart"/>
-      <w:r>
-        <w:t>python</w:t>
-      </w:r>
-      <w:proofErr w:type="spellEnd"/>
-      <w:r>
-        <w:t xml:space="preserve"> app.py</w:t>
+        <w:ind w:left="720" w:firstLine="188"/>
+      </w:pPr>
+      <w:r>
+        <w:t>python app.py</w:t>
       </w:r>
     </w:p>
     <w:p>
@@ -1605,6 +1588,16 @@
           <w:szCs w:val="24"/>
         </w:rPr>
       </w:pPr>
+      <w:r>
+        <w:rPr>
+          <w:rFonts w:ascii="Times New Roman" w:hAnsi="Times New Roman" w:cs="Times New Roman"/>
+          <w:i/>
+          <w:iCs/>
+          <w:sz w:val="24"/>
+          <w:szCs w:val="24"/>
+        </w:rPr>
+        <w:t xml:space="preserve">   </w:t>
+      </w:r>
       <w:r>
         <w:rPr>
           <w:rFonts w:ascii="Times New Roman" w:hAnsi="Times New Roman" w:cs="Times New Roman"/>
@@ -1735,7 +1728,7 @@
           <w:color w:val="auto"/>
         </w:rPr>
       </w:pPr>
-      <w:bookmarkStart w:id="3" w:name="_Toc74665140"/>
+      <w:bookmarkStart w:id="3" w:name="_Toc74667640"/>
       <w:r>
         <w:rPr>
           <w:rFonts w:ascii="Times New Roman" w:hAnsi="Times New Roman" w:cs="Times New Roman"/>
@@ -1830,7 +1823,6 @@
           <w:sz w:val="24"/>
           <w:szCs w:val="24"/>
         </w:rPr>
-        <w:lastRenderedPageBreak/>
         <w:t>Gra toczy się tak długo, jak tylko gracze mają na to ochotę.</w:t>
       </w:r>
     </w:p>
@@ -1848,35 +1840,54 @@
           <w:color w:val="auto"/>
         </w:rPr>
       </w:pPr>
-      <w:bookmarkStart w:id="4" w:name="_Toc74665141"/>
+      <w:bookmarkStart w:id="4" w:name="_Toc74667641"/>
       <w:r>
         <w:rPr>
           <w:rFonts w:ascii="Times New Roman" w:hAnsi="Times New Roman" w:cs="Times New Roman"/>
           <w:color w:val="auto"/>
         </w:rPr>
+        <w:lastRenderedPageBreak/>
         <w:t>Struktura sieci</w:t>
       </w:r>
       <w:bookmarkEnd w:id="4"/>
     </w:p>
     <w:p>
       <w:pPr>
-        <w:rPr>
-          <w:rFonts w:ascii="Times New Roman" w:hAnsi="Times New Roman" w:cs="Times New Roman"/>
-          <w:sz w:val="24"/>
-          <w:szCs w:val="24"/>
-        </w:rPr>
-      </w:pPr>
-      <w:r>
-        <w:rPr>
-          <w:rFonts w:ascii="Times New Roman" w:hAnsi="Times New Roman" w:cs="Times New Roman"/>
-          <w:sz w:val="24"/>
-          <w:szCs w:val="24"/>
-        </w:rPr>
-        <w:t xml:space="preserve">Serwer główny – jest to serwer zdarzeniowy, który przechowuje informacje o utworzonych pokojach. Klient-host wysyła mu informację o utworzeniu pokoju. Zwykły klient po wysłaniu poprawnego hasła pokoju dostaje dane hosta, dzięki którym może się z nim połączyć. </w:t>
-      </w:r>
-    </w:p>
-    <w:p>
-      <w:pPr>
+        <w:jc w:val="both"/>
+        <w:rPr>
+          <w:rFonts w:ascii="Times New Roman" w:hAnsi="Times New Roman" w:cs="Times New Roman"/>
+          <w:sz w:val="24"/>
+          <w:szCs w:val="24"/>
+        </w:rPr>
+      </w:pPr>
+      <w:r>
+        <w:rPr>
+          <w:rFonts w:ascii="Times New Roman" w:hAnsi="Times New Roman" w:cs="Times New Roman"/>
+          <w:sz w:val="24"/>
+          <w:szCs w:val="24"/>
+        </w:rPr>
+        <w:t xml:space="preserve">Serwer główny – jest to serwer zdarzeniowy, który przechowuje informacje o utworzonych pokojach. </w:t>
+      </w:r>
+      <w:r>
+        <w:rPr>
+          <w:rFonts w:ascii="Times New Roman" w:hAnsi="Times New Roman" w:cs="Times New Roman"/>
+          <w:sz w:val="24"/>
+          <w:szCs w:val="24"/>
+        </w:rPr>
+        <w:t>Host (klient-host)</w:t>
+      </w:r>
+      <w:r>
+        <w:rPr>
+          <w:rFonts w:ascii="Times New Roman" w:hAnsi="Times New Roman" w:cs="Times New Roman"/>
+          <w:sz w:val="24"/>
+          <w:szCs w:val="24"/>
+        </w:rPr>
+        <w:t xml:space="preserve"> wysyła mu informację o utworzeniu pokoju. Zwykły klient po wysłaniu poprawnego hasła pokoju dostaje dane hosta, dzięki którym może się z nim połączyć. </w:t>
+      </w:r>
+    </w:p>
+    <w:p>
+      <w:pPr>
+        <w:jc w:val="both"/>
         <w:rPr>
           <w:rFonts w:ascii="Times New Roman" w:hAnsi="Times New Roman" w:cs="Times New Roman"/>
           <w:sz w:val="24"/>
@@ -1910,19 +1921,36 @@
     </w:p>
     <w:p>
       <w:pPr>
-        <w:rPr>
-          <w:rFonts w:ascii="Times New Roman" w:hAnsi="Times New Roman" w:cs="Times New Roman"/>
-          <w:sz w:val="24"/>
-          <w:szCs w:val="24"/>
-        </w:rPr>
-      </w:pPr>
-      <w:r>
-        <w:rPr>
-          <w:rFonts w:ascii="Times New Roman" w:hAnsi="Times New Roman" w:cs="Times New Roman"/>
-          <w:sz w:val="24"/>
-          <w:szCs w:val="24"/>
-        </w:rPr>
-        <w:t>Klient – jest to zwykły użytkownik, który dołączyć do pokoju innego gracza.</w:t>
+        <w:jc w:val="both"/>
+        <w:rPr>
+          <w:rFonts w:ascii="Times New Roman" w:hAnsi="Times New Roman" w:cs="Times New Roman"/>
+          <w:sz w:val="24"/>
+          <w:szCs w:val="24"/>
+        </w:rPr>
+      </w:pPr>
+      <w:r>
+        <w:rPr>
+          <w:rFonts w:ascii="Times New Roman" w:hAnsi="Times New Roman" w:cs="Times New Roman"/>
+          <w:sz w:val="24"/>
+          <w:szCs w:val="24"/>
+        </w:rPr>
+        <w:t>Klient – jest to zwykły użytkownik, który</w:t>
+      </w:r>
+      <w:r>
+        <w:rPr>
+          <w:rFonts w:ascii="Times New Roman" w:hAnsi="Times New Roman" w:cs="Times New Roman"/>
+          <w:sz w:val="24"/>
+          <w:szCs w:val="24"/>
+        </w:rPr>
+        <w:t xml:space="preserve"> może</w:t>
+      </w:r>
+      <w:r>
+        <w:rPr>
+          <w:rFonts w:ascii="Times New Roman" w:hAnsi="Times New Roman" w:cs="Times New Roman"/>
+          <w:sz w:val="24"/>
+          <w:szCs w:val="24"/>
+        </w:rPr>
+        <w:t xml:space="preserve"> dołączyć do pokoju innego gracza.</w:t>
       </w:r>
     </w:p>
     <w:p>
@@ -1993,6 +2021,96 @@
     </w:p>
     <w:p>
       <w:pPr>
+        <w:jc w:val="center"/>
+        <w:rPr>
+          <w:rFonts w:ascii="Times New Roman" w:hAnsi="Times New Roman" w:cs="Times New Roman"/>
+          <w:sz w:val="23"/>
+          <w:szCs w:val="23"/>
+        </w:rPr>
+      </w:pPr>
+    </w:p>
+    <w:p>
+      <w:pPr>
+        <w:jc w:val="center"/>
+        <w:rPr>
+          <w:rFonts w:ascii="Times New Roman" w:hAnsi="Times New Roman" w:cs="Times New Roman"/>
+          <w:sz w:val="23"/>
+          <w:szCs w:val="23"/>
+        </w:rPr>
+      </w:pPr>
+    </w:p>
+    <w:p>
+      <w:pPr>
+        <w:jc w:val="center"/>
+        <w:rPr>
+          <w:rFonts w:ascii="Times New Roman" w:hAnsi="Times New Roman" w:cs="Times New Roman"/>
+          <w:sz w:val="23"/>
+          <w:szCs w:val="23"/>
+        </w:rPr>
+      </w:pPr>
+    </w:p>
+    <w:p>
+      <w:pPr>
+        <w:jc w:val="center"/>
+        <w:rPr>
+          <w:rFonts w:ascii="Times New Roman" w:hAnsi="Times New Roman" w:cs="Times New Roman"/>
+          <w:sz w:val="23"/>
+          <w:szCs w:val="23"/>
+        </w:rPr>
+      </w:pPr>
+    </w:p>
+    <w:p>
+      <w:pPr>
+        <w:jc w:val="center"/>
+        <w:rPr>
+          <w:rFonts w:ascii="Times New Roman" w:hAnsi="Times New Roman" w:cs="Times New Roman"/>
+          <w:sz w:val="23"/>
+          <w:szCs w:val="23"/>
+        </w:rPr>
+      </w:pPr>
+    </w:p>
+    <w:p>
+      <w:pPr>
+        <w:jc w:val="center"/>
+        <w:rPr>
+          <w:rFonts w:ascii="Times New Roman" w:hAnsi="Times New Roman" w:cs="Times New Roman"/>
+          <w:sz w:val="23"/>
+          <w:szCs w:val="23"/>
+        </w:rPr>
+      </w:pPr>
+    </w:p>
+    <w:p>
+      <w:pPr>
+        <w:jc w:val="center"/>
+        <w:rPr>
+          <w:rFonts w:ascii="Times New Roman" w:hAnsi="Times New Roman" w:cs="Times New Roman"/>
+          <w:sz w:val="23"/>
+          <w:szCs w:val="23"/>
+        </w:rPr>
+      </w:pPr>
+    </w:p>
+    <w:p>
+      <w:pPr>
+        <w:jc w:val="center"/>
+        <w:rPr>
+          <w:rFonts w:ascii="Times New Roman" w:hAnsi="Times New Roman" w:cs="Times New Roman"/>
+          <w:sz w:val="23"/>
+          <w:szCs w:val="23"/>
+        </w:rPr>
+      </w:pPr>
+    </w:p>
+    <w:p>
+      <w:pPr>
+        <w:jc w:val="center"/>
+        <w:rPr>
+          <w:rFonts w:ascii="Times New Roman" w:hAnsi="Times New Roman" w:cs="Times New Roman"/>
+          <w:sz w:val="23"/>
+          <w:szCs w:val="23"/>
+        </w:rPr>
+      </w:pPr>
+    </w:p>
+    <w:p>
+      <w:pPr>
         <w:pStyle w:val="Nagwek1"/>
         <w:numPr>
           <w:ilvl w:val="0"/>
@@ -2005,12 +2123,13 @@
           <w:color w:val="auto"/>
         </w:rPr>
       </w:pPr>
-      <w:bookmarkStart w:id="5" w:name="_Toc74665142"/>
+      <w:bookmarkStart w:id="5" w:name="_Toc74667642"/>
       <w:r>
         <w:rPr>
           <w:rFonts w:ascii="Times New Roman" w:hAnsi="Times New Roman" w:cs="Times New Roman"/>
           <w:color w:val="auto"/>
         </w:rPr>
+        <w:lastRenderedPageBreak/>
         <w:t>Protokół</w:t>
       </w:r>
       <w:r>
@@ -2032,21 +2151,7 @@
           <w:rFonts w:ascii="Times New Roman" w:hAnsi="Times New Roman" w:cs="Times New Roman"/>
           <w:color w:val="auto"/>
         </w:rPr>
-        <w:t>akcje (</w:t>
-      </w:r>
-      <w:r>
-        <w:rPr>
-          <w:rFonts w:ascii="Times New Roman" w:hAnsi="Times New Roman" w:cs="Times New Roman"/>
-          <w:color w:val="auto"/>
-        </w:rPr>
         <w:t>wiadomości</w:t>
-      </w:r>
-      <w:r>
-        <w:rPr>
-          <w:rFonts w:ascii="Times New Roman" w:hAnsi="Times New Roman" w:cs="Times New Roman"/>
-          <w:color w:val="auto"/>
-        </w:rPr>
-        <w:t>)</w:t>
       </w:r>
       <w:bookmarkEnd w:id="5"/>
     </w:p>
@@ -2087,7 +2192,7 @@
       </w:tblGrid>
       <w:tr>
         <w:trPr>
-          <w:trHeight w:val="410"/>
+          <w:trHeight w:val="680"/>
         </w:trPr>
         <w:tc>
           <w:tcPr>
@@ -2108,8 +2213,26 @@
                 <w:sz w:val="24"/>
                 <w:szCs w:val="24"/>
               </w:rPr>
-              <w:t>CREATED password</w:t>
+              <w:t xml:space="preserve">201 </w:t>
             </w:r>
+            <w:r>
+              <w:rPr>
+                <w:rFonts w:ascii="Times New Roman" w:hAnsi="Times New Roman" w:cs="Times New Roman"/>
+                <w:sz w:val="24"/>
+                <w:szCs w:val="24"/>
+              </w:rPr>
+              <w:t xml:space="preserve">CREATED </w:t>
+            </w:r>
+            <w:proofErr w:type="spellStart"/>
+            <w:r>
+              <w:rPr>
+                <w:rFonts w:ascii="Times New Roman" w:hAnsi="Times New Roman" w:cs="Times New Roman"/>
+                <w:sz w:val="24"/>
+                <w:szCs w:val="24"/>
+              </w:rPr>
+              <w:t>password</w:t>
+            </w:r>
+            <w:proofErr w:type="spellEnd"/>
           </w:p>
         </w:tc>
         <w:tc>
@@ -2153,6 +2276,14 @@
                 <w:szCs w:val="24"/>
               </w:rPr>
             </w:pPr>
+            <w:r>
+              <w:rPr>
+                <w:rFonts w:ascii="Times New Roman" w:hAnsi="Times New Roman" w:cs="Times New Roman"/>
+                <w:sz w:val="24"/>
+                <w:szCs w:val="24"/>
+              </w:rPr>
+              <w:t xml:space="preserve">200 </w:t>
+            </w:r>
             <w:r>
               <w:rPr>
                 <w:rFonts w:ascii="Times New Roman" w:hAnsi="Times New Roman" w:cs="Times New Roman"/>
@@ -2210,6 +2341,14 @@
                 <w:sz w:val="24"/>
                 <w:szCs w:val="24"/>
               </w:rPr>
+              <w:t xml:space="preserve">404 </w:t>
+            </w:r>
+            <w:r>
+              <w:rPr>
+                <w:rFonts w:ascii="Times New Roman" w:hAnsi="Times New Roman" w:cs="Times New Roman"/>
+                <w:sz w:val="24"/>
+                <w:szCs w:val="24"/>
+              </w:rPr>
               <w:t>ERROR</w:t>
             </w:r>
           </w:p>
@@ -2261,8 +2400,26 @@
                 <w:sz w:val="24"/>
                 <w:szCs w:val="24"/>
               </w:rPr>
-              <w:t>EXISTS host_address</w:t>
+              <w:t xml:space="preserve">202 </w:t>
             </w:r>
+            <w:r>
+              <w:rPr>
+                <w:rFonts w:ascii="Times New Roman" w:hAnsi="Times New Roman" w:cs="Times New Roman"/>
+                <w:sz w:val="24"/>
+                <w:szCs w:val="24"/>
+              </w:rPr>
+              <w:t xml:space="preserve">EXISTS </w:t>
+            </w:r>
+            <w:proofErr w:type="spellStart"/>
+            <w:r>
+              <w:rPr>
+                <w:rFonts w:ascii="Times New Roman" w:hAnsi="Times New Roman" w:cs="Times New Roman"/>
+                <w:sz w:val="24"/>
+                <w:szCs w:val="24"/>
+              </w:rPr>
+              <w:t>host_address</w:t>
+            </w:r>
+            <w:proofErr w:type="spellEnd"/>
           </w:p>
         </w:tc>
         <w:tc>
@@ -2320,6 +2477,14 @@
                 <w:sz w:val="24"/>
                 <w:szCs w:val="24"/>
               </w:rPr>
+              <w:t xml:space="preserve">404 </w:t>
+            </w:r>
+            <w:r>
+              <w:rPr>
+                <w:rFonts w:ascii="Times New Roman" w:hAnsi="Times New Roman" w:cs="Times New Roman"/>
+                <w:sz w:val="24"/>
+                <w:szCs w:val="24"/>
+              </w:rPr>
               <w:t>NOT_EXISTS</w:t>
             </w:r>
           </w:p>
@@ -2400,7 +2565,6 @@
                 <w:sz w:val="24"/>
                 <w:szCs w:val="24"/>
               </w:rPr>
-              <w:lastRenderedPageBreak/>
               <w:t>CREATE_ROOM</w:t>
             </w:r>
           </w:p>
@@ -2594,7 +2758,7 @@
       </w:tblGrid>
       <w:tr>
         <w:trPr>
-          <w:trHeight w:val="410"/>
+          <w:trHeight w:val="680"/>
         </w:trPr>
         <w:tc>
           <w:tcPr>
@@ -2671,6 +2835,57 @@
                 <w:szCs w:val="24"/>
               </w:rPr>
               <w:t xml:space="preserve"> nazwą hosta.</w:t>
+            </w:r>
+          </w:p>
+        </w:tc>
+      </w:tr>
+      <w:tr>
+        <w:trPr>
+          <w:trHeight w:val="410"/>
+        </w:trPr>
+        <w:tc>
+          <w:tcPr>
+            <w:tcW w:w="3256" w:type="dxa"/>
+            <w:vAlign w:val="center"/>
+          </w:tcPr>
+          <w:p>
+            <w:pPr>
+              <w:rPr>
+                <w:rFonts w:ascii="Times New Roman" w:hAnsi="Times New Roman" w:cs="Times New Roman"/>
+                <w:sz w:val="24"/>
+                <w:szCs w:val="24"/>
+              </w:rPr>
+            </w:pPr>
+            <w:r>
+              <w:rPr>
+                <w:rFonts w:ascii="Times New Roman" w:hAnsi="Times New Roman" w:cs="Times New Roman"/>
+                <w:sz w:val="24"/>
+                <w:szCs w:val="24"/>
+              </w:rPr>
+              <w:t>NOT_OK</w:t>
+            </w:r>
+          </w:p>
+        </w:tc>
+        <w:tc>
+          <w:tcPr>
+            <w:tcW w:w="5806" w:type="dxa"/>
+            <w:vAlign w:val="center"/>
+          </w:tcPr>
+          <w:p>
+            <w:pPr>
+              <w:rPr>
+                <w:rFonts w:ascii="Times New Roman" w:hAnsi="Times New Roman" w:cs="Times New Roman"/>
+                <w:sz w:val="24"/>
+                <w:szCs w:val="24"/>
+              </w:rPr>
+            </w:pPr>
+            <w:r>
+              <w:rPr>
+                <w:rFonts w:ascii="Times New Roman" w:hAnsi="Times New Roman" w:cs="Times New Roman"/>
+                <w:sz w:val="24"/>
+                <w:szCs w:val="24"/>
+              </w:rPr>
+              <w:t>Błąd, gracz o takiej nazwie już istnieje.</w:t>
             </w:r>
           </w:p>
         </w:tc>
@@ -2779,7 +2994,7 @@
       </w:tr>
       <w:tr>
         <w:trPr>
-          <w:trHeight w:val="410"/>
+          <w:trHeight w:val="680"/>
         </w:trPr>
         <w:tc>
           <w:tcPr>
@@ -2881,7 +3096,7 @@
       </w:tr>
       <w:tr>
         <w:trPr>
-          <w:trHeight w:val="410"/>
+          <w:trHeight w:val="680"/>
         </w:trPr>
         <w:tc>
           <w:tcPr>
@@ -2902,8 +3117,18 @@
                 <w:sz w:val="24"/>
                 <w:szCs w:val="24"/>
               </w:rPr>
-              <w:t>RESULTS results</w:t>
+              <w:t xml:space="preserve">RESULTS </w:t>
             </w:r>
+            <w:proofErr w:type="spellStart"/>
+            <w:r>
+              <w:rPr>
+                <w:rFonts w:ascii="Times New Roman" w:hAnsi="Times New Roman" w:cs="Times New Roman"/>
+                <w:sz w:val="24"/>
+                <w:szCs w:val="24"/>
+              </w:rPr>
+              <w:t>results</w:t>
+            </w:r>
+            <w:proofErr w:type="spellEnd"/>
           </w:p>
         </w:tc>
         <w:tc>
@@ -2925,7 +3150,31 @@
                 <w:sz w:val="24"/>
                 <w:szCs w:val="24"/>
               </w:rPr>
-              <w:t>Wiadomość z wynikami wszystkich graczy w pokoju.</w:t>
+              <w:t xml:space="preserve">Wiadomość z </w:t>
+            </w:r>
+            <w:r>
+              <w:rPr>
+                <w:rFonts w:ascii="Times New Roman" w:hAnsi="Times New Roman" w:cs="Times New Roman"/>
+                <w:sz w:val="24"/>
+                <w:szCs w:val="24"/>
+              </w:rPr>
+              <w:t>serializowany</w:t>
+            </w:r>
+            <w:r>
+              <w:rPr>
+                <w:rFonts w:ascii="Times New Roman" w:hAnsi="Times New Roman" w:cs="Times New Roman"/>
+                <w:sz w:val="24"/>
+                <w:szCs w:val="24"/>
+              </w:rPr>
+              <w:t xml:space="preserve">mi </w:t>
+            </w:r>
+            <w:r>
+              <w:rPr>
+                <w:rFonts w:ascii="Times New Roman" w:hAnsi="Times New Roman" w:cs="Times New Roman"/>
+                <w:sz w:val="24"/>
+                <w:szCs w:val="24"/>
+              </w:rPr>
+              <w:t>wynikami wszystkich graczy w pokoju.</w:t>
             </w:r>
           </w:p>
         </w:tc>
@@ -3033,8 +3282,18 @@
                 <w:sz w:val="24"/>
                 <w:szCs w:val="24"/>
               </w:rPr>
-              <w:t>CONNECT nick</w:t>
+              <w:t xml:space="preserve">CONNECT </w:t>
             </w:r>
+            <w:proofErr w:type="spellStart"/>
+            <w:r>
+              <w:rPr>
+                <w:rFonts w:ascii="Times New Roman" w:hAnsi="Times New Roman" w:cs="Times New Roman"/>
+                <w:sz w:val="24"/>
+                <w:szCs w:val="24"/>
+              </w:rPr>
+              <w:t>nick</w:t>
+            </w:r>
+            <w:proofErr w:type="spellEnd"/>
           </w:p>
         </w:tc>
         <w:tc>
@@ -3063,7 +3322,7 @@
       </w:tr>
       <w:tr>
         <w:trPr>
-          <w:trHeight w:val="410"/>
+          <w:trHeight w:val="680"/>
         </w:trPr>
         <w:tc>
           <w:tcPr>
@@ -3078,13 +3337,23 @@
                 <w:szCs w:val="24"/>
               </w:rPr>
             </w:pPr>
+            <w:proofErr w:type="spellStart"/>
             <w:r>
               <w:rPr>
                 <w:rFonts w:ascii="Times New Roman" w:hAnsi="Times New Roman" w:cs="Times New Roman"/>
                 <w:sz w:val="24"/>
                 <w:szCs w:val="24"/>
               </w:rPr>
-              <w:t xml:space="preserve">session_id </w:t>
+              <w:t>session_id</w:t>
+            </w:r>
+            <w:proofErr w:type="spellEnd"/>
+            <w:r>
+              <w:rPr>
+                <w:rFonts w:ascii="Times New Roman" w:hAnsi="Times New Roman" w:cs="Times New Roman"/>
+                <w:sz w:val="24"/>
+                <w:szCs w:val="24"/>
+              </w:rPr>
+              <w:t xml:space="preserve"> </w:t>
             </w:r>
             <w:r>
               <w:rPr>
@@ -3092,8 +3361,18 @@
                 <w:sz w:val="24"/>
                 <w:szCs w:val="24"/>
               </w:rPr>
-              <w:t>ANSWERS answers</w:t>
+              <w:t xml:space="preserve">ANSWERS </w:t>
             </w:r>
+            <w:proofErr w:type="spellStart"/>
+            <w:r>
+              <w:rPr>
+                <w:rFonts w:ascii="Times New Roman" w:hAnsi="Times New Roman" w:cs="Times New Roman"/>
+                <w:sz w:val="24"/>
+                <w:szCs w:val="24"/>
+              </w:rPr>
+              <w:t>answers</w:t>
+            </w:r>
+            <w:proofErr w:type="spellEnd"/>
           </w:p>
         </w:tc>
         <w:tc>
@@ -3115,12 +3394,59 @@
                 <w:sz w:val="24"/>
                 <w:szCs w:val="24"/>
               </w:rPr>
-              <w:t>Wiadomość z własnymi odpowiedziami.</w:t>
+              <w:t xml:space="preserve">Wiadomość z własnymi </w:t>
+            </w:r>
+            <w:r>
+              <w:rPr>
+                <w:rFonts w:ascii="Times New Roman" w:hAnsi="Times New Roman" w:cs="Times New Roman"/>
+                <w:sz w:val="24"/>
+                <w:szCs w:val="24"/>
+              </w:rPr>
+              <w:t>serializowany</w:t>
+            </w:r>
+            <w:r>
+              <w:rPr>
+                <w:rFonts w:ascii="Times New Roman" w:hAnsi="Times New Roman" w:cs="Times New Roman"/>
+                <w:sz w:val="24"/>
+                <w:szCs w:val="24"/>
+              </w:rPr>
+              <w:t xml:space="preserve">mi </w:t>
+            </w:r>
+            <w:r>
+              <w:rPr>
+                <w:rFonts w:ascii="Times New Roman" w:hAnsi="Times New Roman" w:cs="Times New Roman"/>
+                <w:sz w:val="24"/>
+                <w:szCs w:val="24"/>
+              </w:rPr>
+              <w:t>odpowiedziami</w:t>
+            </w:r>
+            <w:r>
+              <w:rPr>
+                <w:rFonts w:ascii="Times New Roman" w:hAnsi="Times New Roman" w:cs="Times New Roman"/>
+                <w:sz w:val="24"/>
+                <w:szCs w:val="24"/>
+              </w:rPr>
+              <w:t xml:space="preserve"> poprzedzona identyfikatorem sesji</w:t>
+            </w:r>
+            <w:r>
+              <w:rPr>
+                <w:rFonts w:ascii="Times New Roman" w:hAnsi="Times New Roman" w:cs="Times New Roman"/>
+                <w:sz w:val="24"/>
+                <w:szCs w:val="24"/>
+              </w:rPr>
+              <w:t>.</w:t>
             </w:r>
           </w:p>
         </w:tc>
       </w:tr>
     </w:tbl>
+    <w:p>
+      <w:bookmarkStart w:id="6" w:name="_Hlk74397389"/>
+    </w:p>
+    <w:p/>
+    <w:p/>
+    <w:p/>
+    <w:p/>
     <w:p>
       <w:pPr>
         <w:pStyle w:val="Nagwek1"/>
@@ -3129,30 +3455,24 @@
           <w:numId w:val="7"/>
         </w:numPr>
         <w:spacing w:before="320" w:after="140"/>
+        <w:ind w:left="357" w:hanging="357"/>
         <w:rPr>
           <w:rFonts w:ascii="Times New Roman" w:hAnsi="Times New Roman" w:cs="Times New Roman"/>
           <w:color w:val="auto"/>
         </w:rPr>
       </w:pPr>
-      <w:bookmarkStart w:id="6" w:name="_Hlk74397389"/>
-      <w:bookmarkStart w:id="7" w:name="_Toc74665143"/>
+      <w:bookmarkStart w:id="7" w:name="_Toc74667643"/>
+      <w:bookmarkEnd w:id="6"/>
       <w:r>
         <w:rPr>
           <w:rFonts w:ascii="Times New Roman" w:hAnsi="Times New Roman" w:cs="Times New Roman"/>
           <w:color w:val="auto"/>
         </w:rPr>
-        <w:t>Protokół – kody wiadomości zwrotnych</w:t>
-      </w:r>
-      <w:r>
-        <w:rPr>
-          <w:rFonts w:ascii="Times New Roman" w:hAnsi="Times New Roman" w:cs="Times New Roman"/>
-          <w:color w:val="auto"/>
-        </w:rPr>
-        <w:t xml:space="preserve"> od serwera</w:t>
+        <w:lastRenderedPageBreak/>
+        <w:t>Protokół – kody wiadomości zwrotnych od serwera</w:t>
       </w:r>
       <w:bookmarkEnd w:id="7"/>
     </w:p>
-    <w:bookmarkEnd w:id="6"/>
     <w:p>
       <w:pPr>
         <w:spacing w:before="120"/>
@@ -3415,6 +3735,15 @@
         </w:tc>
       </w:tr>
     </w:tbl>
+    <w:p/>
+    <w:p/>
+    <w:p/>
+    <w:p/>
+    <w:p/>
+    <w:p/>
+    <w:p/>
+    <w:p/>
+    <w:p/>
     <w:p>
       <w:pPr>
         <w:pStyle w:val="Nagwek1"/>
@@ -3423,33 +3752,20 @@
           <w:numId w:val="7"/>
         </w:numPr>
         <w:spacing w:before="320" w:after="140"/>
+        <w:ind w:left="357" w:hanging="357"/>
         <w:rPr>
           <w:rFonts w:ascii="Times New Roman" w:hAnsi="Times New Roman" w:cs="Times New Roman"/>
           <w:color w:val="auto"/>
         </w:rPr>
       </w:pPr>
-      <w:bookmarkStart w:id="8" w:name="_Toc74665144"/>
+      <w:bookmarkStart w:id="8" w:name="_Toc74667644"/>
       <w:r>
         <w:rPr>
           <w:rFonts w:ascii="Times New Roman" w:hAnsi="Times New Roman" w:cs="Times New Roman"/>
           <w:color w:val="auto"/>
         </w:rPr>
         <w:lastRenderedPageBreak/>
-        <w:t xml:space="preserve">Komunikacja serwer - </w:t>
-      </w:r>
-      <w:r>
-        <w:rPr>
-          <w:rFonts w:ascii="Times New Roman" w:hAnsi="Times New Roman" w:cs="Times New Roman"/>
-          <w:color w:val="auto"/>
-        </w:rPr>
-        <w:t>klient</w:t>
-      </w:r>
-      <w:r>
-        <w:rPr>
-          <w:rFonts w:ascii="Times New Roman" w:hAnsi="Times New Roman" w:cs="Times New Roman"/>
-          <w:color w:val="auto"/>
-        </w:rPr>
-        <w:t xml:space="preserve"> (diagram)</w:t>
+        <w:t>Komunikacja serwer – klient (diagram)</w:t>
       </w:r>
       <w:bookmarkEnd w:id="8"/>
     </w:p>
@@ -3471,8 +3787,8 @@
           <w:szCs w:val="28"/>
         </w:rPr>
         <w:drawing>
-          <wp:inline distT="0" distB="0" distL="0" distR="0" wp14:anchorId="7D0D30F1" wp14:editId="66DC41B3">
-            <wp:extent cx="4996218" cy="3888000"/>
+          <wp:inline distT="0" distB="0" distL="0" distR="0" wp14:anchorId="7D0D30F1" wp14:editId="6839EC67">
+            <wp:extent cx="4996218" cy="3887999"/>
             <wp:effectExtent l="0" t="0" r="0" b="0"/>
             <wp:docPr id="2" name="Obraz 2"/>
             <wp:cNvGraphicFramePr>
@@ -3502,7 +3818,7 @@
                   <pic:spPr bwMode="auto">
                     <a:xfrm>
                       <a:off x="0" y="0"/>
-                      <a:ext cx="4996218" cy="3888000"/>
+                      <a:ext cx="4996218" cy="3887999"/>
                     </a:xfrm>
                     <a:prstGeom prst="rect">
                       <a:avLst/>
@@ -3533,7 +3849,7 @@
           <w:color w:val="auto"/>
         </w:rPr>
       </w:pPr>
-      <w:bookmarkStart w:id="9" w:name="_Toc74665145"/>
+      <w:bookmarkStart w:id="9" w:name="_Toc74667645"/>
       <w:r>
         <w:rPr>
           <w:rFonts w:ascii="Times New Roman" w:hAnsi="Times New Roman" w:cs="Times New Roman"/>
@@ -3575,9 +3891,9 @@
           <w:szCs w:val="28"/>
         </w:rPr>
         <w:drawing>
-          <wp:inline distT="0" distB="0" distL="0" distR="0" wp14:anchorId="22DFEF25" wp14:editId="5A9D52DB">
-            <wp:extent cx="4815722" cy="3888000"/>
-            <wp:effectExtent l="0" t="0" r="4445" b="0"/>
+          <wp:inline distT="0" distB="0" distL="0" distR="0" wp14:anchorId="22DFEF25" wp14:editId="4B24D9A0">
+            <wp:extent cx="5083200" cy="4104000"/>
+            <wp:effectExtent l="0" t="0" r="3175" b="0"/>
             <wp:docPr id="3" name="Obraz 3"/>
             <wp:cNvGraphicFramePr>
               <a:graphicFrameLocks xmlns:a="http://schemas.openxmlformats.org/drawingml/2006/main" noChangeAspect="1"/>
@@ -3606,7 +3922,7 @@
                   <pic:spPr bwMode="auto">
                     <a:xfrm>
                       <a:off x="0" y="0"/>
-                      <a:ext cx="4815722" cy="3888000"/>
+                      <a:ext cx="5083200" cy="4104000"/>
                     </a:xfrm>
                     <a:prstGeom prst="rect">
                       <a:avLst/>
@@ -3637,7 +3953,7 @@
           <w:color w:val="auto"/>
         </w:rPr>
       </w:pPr>
-      <w:bookmarkStart w:id="10" w:name="_Toc74665146"/>
+      <w:bookmarkStart w:id="10" w:name="_Toc74667646"/>
       <w:r>
         <w:rPr>
           <w:rFonts w:ascii="Times New Roman" w:hAnsi="Times New Roman" w:cs="Times New Roman"/>
@@ -3786,7 +4102,7 @@
           <w:color w:val="auto"/>
         </w:rPr>
       </w:pPr>
-      <w:bookmarkStart w:id="11" w:name="_Toc74665147"/>
+      <w:bookmarkStart w:id="11" w:name="_Toc74667647"/>
       <w:r>
         <w:rPr>
           <w:rFonts w:ascii="Times New Roman" w:hAnsi="Times New Roman" w:cs="Times New Roman"/>
@@ -4257,28 +4573,14 @@
           <w:color w:val="auto"/>
         </w:rPr>
       </w:pPr>
-      <w:bookmarkStart w:id="12" w:name="_Toc74665148"/>
+      <w:bookmarkStart w:id="12" w:name="_Toc74667648"/>
       <w:r>
         <w:rPr>
           <w:rFonts w:ascii="Times New Roman" w:hAnsi="Times New Roman" w:cs="Times New Roman"/>
           <w:color w:val="auto"/>
         </w:rPr>
         <w:lastRenderedPageBreak/>
-        <w:t>Struktura</w:t>
-      </w:r>
-      <w:r>
-        <w:rPr>
-          <w:rFonts w:ascii="Times New Roman" w:hAnsi="Times New Roman" w:cs="Times New Roman"/>
-          <w:color w:val="auto"/>
-        </w:rPr>
-        <w:t xml:space="preserve"> </w:t>
-      </w:r>
-      <w:r>
-        <w:rPr>
-          <w:rFonts w:ascii="Times New Roman" w:hAnsi="Times New Roman" w:cs="Times New Roman"/>
-          <w:color w:val="auto"/>
-        </w:rPr>
-        <w:t>plików</w:t>
+        <w:t>Struktura plików</w:t>
       </w:r>
       <w:bookmarkEnd w:id="12"/>
     </w:p>
@@ -4756,17 +5058,6 @@
         </w:rPr>
         <w:t xml:space="preserve"> z hostem i odpowiada za główną pętle gry</w:t>
       </w:r>
-    </w:p>
-    <w:p>
-      <w:pPr>
-        <w:spacing w:after="0" w:line="240" w:lineRule="auto"/>
-        <w:rPr>
-          <w:rFonts w:ascii="Times New Roman" w:eastAsia="Times New Roman" w:hAnsi="Times New Roman" w:cs="Times New Roman"/>
-          <w:sz w:val="24"/>
-          <w:szCs w:val="24"/>
-          <w:lang w:eastAsia="pl-PL"/>
-        </w:rPr>
-      </w:pPr>
       <w:r>
         <w:rPr>
           <w:rFonts w:ascii="Times New Roman" w:eastAsia="Times New Roman" w:hAnsi="Times New Roman" w:cs="Times New Roman"/>
@@ -5785,6 +6076,61 @@
     </w:p>
     <w:p>
       <w:pPr>
+        <w:spacing w:after="0" w:line="240" w:lineRule="auto"/>
+        <w:rPr>
+          <w:rFonts w:ascii="Times New Roman" w:eastAsia="Times New Roman" w:hAnsi="Times New Roman" w:cs="Times New Roman"/>
+          <w:sz w:val="24"/>
+          <w:szCs w:val="24"/>
+          <w:lang w:eastAsia="pl-PL"/>
+        </w:rPr>
+      </w:pPr>
+    </w:p>
+    <w:p>
+      <w:pPr>
+        <w:spacing w:after="0" w:line="240" w:lineRule="auto"/>
+        <w:rPr>
+          <w:rFonts w:ascii="Times New Roman" w:eastAsia="Times New Roman" w:hAnsi="Times New Roman" w:cs="Times New Roman"/>
+          <w:sz w:val="24"/>
+          <w:szCs w:val="24"/>
+          <w:lang w:eastAsia="pl-PL"/>
+        </w:rPr>
+      </w:pPr>
+    </w:p>
+    <w:p>
+      <w:pPr>
+        <w:spacing w:after="0" w:line="240" w:lineRule="auto"/>
+        <w:rPr>
+          <w:rFonts w:ascii="Times New Roman" w:eastAsia="Times New Roman" w:hAnsi="Times New Roman" w:cs="Times New Roman"/>
+          <w:sz w:val="24"/>
+          <w:szCs w:val="24"/>
+          <w:lang w:eastAsia="pl-PL"/>
+        </w:rPr>
+      </w:pPr>
+    </w:p>
+    <w:p>
+      <w:pPr>
+        <w:spacing w:after="0" w:line="240" w:lineRule="auto"/>
+        <w:rPr>
+          <w:rFonts w:ascii="Times New Roman" w:eastAsia="Times New Roman" w:hAnsi="Times New Roman" w:cs="Times New Roman"/>
+          <w:sz w:val="24"/>
+          <w:szCs w:val="24"/>
+          <w:lang w:eastAsia="pl-PL"/>
+        </w:rPr>
+      </w:pPr>
+    </w:p>
+    <w:p>
+      <w:pPr>
+        <w:spacing w:after="0" w:line="240" w:lineRule="auto"/>
+        <w:rPr>
+          <w:rFonts w:ascii="Times New Roman" w:eastAsia="Times New Roman" w:hAnsi="Times New Roman" w:cs="Times New Roman"/>
+          <w:sz w:val="24"/>
+          <w:szCs w:val="24"/>
+          <w:lang w:eastAsia="pl-PL"/>
+        </w:rPr>
+      </w:pPr>
+    </w:p>
+    <w:p>
+      <w:pPr>
         <w:numPr>
           <w:ilvl w:val="0"/>
           <w:numId w:val="16"/>
@@ -5808,6 +6154,7 @@
           <w:szCs w:val="24"/>
           <w:lang w:eastAsia="pl-PL"/>
         </w:rPr>
+        <w:lastRenderedPageBreak/>
         <w:t>server</w:t>
       </w:r>
       <w:proofErr w:type="spellEnd"/>
@@ -5903,7 +6250,6 @@
           <w:szCs w:val="24"/>
           <w:lang w:eastAsia="pl-PL"/>
         </w:rPr>
-        <w:lastRenderedPageBreak/>
         <w:t>filepath</w:t>
       </w:r>
       <w:proofErr w:type="spellEnd"/>
@@ -7733,17 +8079,6 @@
         <w:t>scoreboard</w:t>
       </w:r>
       <w:proofErr w:type="spellEnd"/>
-    </w:p>
-    <w:p>
-      <w:pPr>
-        <w:spacing w:after="0" w:line="240" w:lineRule="auto"/>
-        <w:rPr>
-          <w:rFonts w:ascii="Times New Roman" w:eastAsia="Times New Roman" w:hAnsi="Times New Roman" w:cs="Times New Roman"/>
-          <w:sz w:val="24"/>
-          <w:szCs w:val="24"/>
-          <w:lang w:eastAsia="pl-PL"/>
-        </w:rPr>
-      </w:pPr>
       <w:r>
         <w:rPr>
           <w:rFonts w:ascii="Times New Roman" w:eastAsia="Times New Roman" w:hAnsi="Times New Roman" w:cs="Times New Roman"/>
@@ -7779,6 +8114,7 @@
           <w:szCs w:val="24"/>
           <w:lang w:eastAsia="pl-PL"/>
         </w:rPr>
+        <w:lastRenderedPageBreak/>
         <w:t>categories</w:t>
       </w:r>
       <w:proofErr w:type="spellEnd"/>
@@ -7906,7 +8242,6 @@
           <w:szCs w:val="24"/>
           <w:lang w:eastAsia="pl-PL"/>
         </w:rPr>
-        <w:lastRenderedPageBreak/>
         <w:t>state</w:t>
       </w:r>
       <w:proofErr w:type="spellEnd"/>
@@ -12008,138 +12343,36 @@
   </w:num>
   <w:num w:numId="15">
     <w:abstractNumId w:val="0"/>
-    <w:lvlOverride w:ilvl="3">
-      <w:lvl w:ilvl="3">
-        <w:numFmt w:val="bullet"/>
-        <w:lvlText w:val=""/>
-        <w:lvlJc w:val="left"/>
-        <w:pPr>
-          <w:tabs>
-            <w:tab w:val="num" w:pos="2880"/>
-          </w:tabs>
-          <w:ind w:left="2880" w:hanging="360"/>
-        </w:pPr>
-        <w:rPr>
-          <w:rFonts w:ascii="Symbol" w:hAnsi="Symbol" w:hint="default"/>
-          <w:sz w:val="20"/>
-        </w:rPr>
-      </w:lvl>
-    </w:lvlOverride>
   </w:num>
   <w:num w:numId="16">
     <w:abstractNumId w:val="3"/>
   </w:num>
   <w:num w:numId="17">
     <w:abstractNumId w:val="3"/>
-    <w:lvlOverride w:ilvl="3">
-      <w:lvl w:ilvl="3">
-        <w:numFmt w:val="bullet"/>
-        <w:lvlText w:val=""/>
-        <w:lvlJc w:val="left"/>
-        <w:pPr>
-          <w:tabs>
-            <w:tab w:val="num" w:pos="2880"/>
-          </w:tabs>
-          <w:ind w:left="2880" w:hanging="360"/>
-        </w:pPr>
-        <w:rPr>
-          <w:rFonts w:ascii="Symbol" w:hAnsi="Symbol" w:hint="default"/>
-          <w:sz w:val="20"/>
-        </w:rPr>
-      </w:lvl>
-    </w:lvlOverride>
   </w:num>
   <w:num w:numId="18">
     <w:abstractNumId w:val="17"/>
   </w:num>
   <w:num w:numId="19">
     <w:abstractNumId w:val="17"/>
-    <w:lvlOverride w:ilvl="3">
-      <w:lvl w:ilvl="3">
-        <w:numFmt w:val="bullet"/>
-        <w:lvlText w:val=""/>
-        <w:lvlJc w:val="left"/>
-        <w:pPr>
-          <w:tabs>
-            <w:tab w:val="num" w:pos="2880"/>
-          </w:tabs>
-          <w:ind w:left="2880" w:hanging="360"/>
-        </w:pPr>
-        <w:rPr>
-          <w:rFonts w:ascii="Symbol" w:hAnsi="Symbol" w:hint="default"/>
-          <w:sz w:val="20"/>
-        </w:rPr>
-      </w:lvl>
-    </w:lvlOverride>
   </w:num>
   <w:num w:numId="20">
     <w:abstractNumId w:val="4"/>
   </w:num>
   <w:num w:numId="21">
     <w:abstractNumId w:val="4"/>
-    <w:lvlOverride w:ilvl="3">
-      <w:lvl w:ilvl="3">
-        <w:numFmt w:val="bullet"/>
-        <w:lvlText w:val=""/>
-        <w:lvlJc w:val="left"/>
-        <w:pPr>
-          <w:tabs>
-            <w:tab w:val="num" w:pos="2880"/>
-          </w:tabs>
-          <w:ind w:left="2880" w:hanging="360"/>
-        </w:pPr>
-        <w:rPr>
-          <w:rFonts w:ascii="Symbol" w:hAnsi="Symbol" w:hint="default"/>
-          <w:sz w:val="20"/>
-        </w:rPr>
-      </w:lvl>
-    </w:lvlOverride>
   </w:num>
   <w:num w:numId="22">
     <w:abstractNumId w:val="8"/>
   </w:num>
   <w:num w:numId="23">
     <w:abstractNumId w:val="8"/>
-    <w:lvlOverride w:ilvl="3">
-      <w:lvl w:ilvl="3">
-        <w:numFmt w:val="bullet"/>
-        <w:lvlText w:val=""/>
-        <w:lvlJc w:val="left"/>
-        <w:pPr>
-          <w:tabs>
-            <w:tab w:val="num" w:pos="2880"/>
-          </w:tabs>
-          <w:ind w:left="2880" w:hanging="360"/>
-        </w:pPr>
-        <w:rPr>
-          <w:rFonts w:ascii="Symbol" w:hAnsi="Symbol" w:hint="default"/>
-          <w:sz w:val="20"/>
-        </w:rPr>
-      </w:lvl>
-    </w:lvlOverride>
   </w:num>
   <w:num w:numId="24">
     <w:abstractNumId w:val="6"/>
   </w:num>
   <w:num w:numId="25">
     <w:abstractNumId w:val="6"/>
-    <w:lvlOverride w:ilvl="3">
-      <w:lvl w:ilvl="3">
-        <w:numFmt w:val="bullet"/>
-        <w:lvlText w:val=""/>
-        <w:lvlJc w:val="left"/>
-        <w:pPr>
-          <w:tabs>
-            <w:tab w:val="num" w:pos="2880"/>
-          </w:tabs>
-          <w:ind w:left="2880" w:hanging="360"/>
-        </w:pPr>
-        <w:rPr>
-          <w:rFonts w:ascii="Symbol" w:hAnsi="Symbol" w:hint="default"/>
-          <w:sz w:val="20"/>
-        </w:rPr>
-      </w:lvl>
-    </w:lvlOverride>
   </w:num>
 </w:numbering>
 </file>
@@ -12589,6 +12822,7 @@
   <w:style w:type="character" w:default="1" w:styleId="Domylnaczcionkaakapitu">
     <w:name w:val="Default Paragraph Font"/>
     <w:uiPriority w:val="1"/>
+    <w:semiHidden/>
     <w:unhideWhenUsed/>
   </w:style>
   <w:style w:type="table" w:default="1" w:styleId="Standardowy">

</xml_diff>